<commit_message>
update templates of documents
</commit_message>
<xml_diff>
--- a/src/main/resources/templates/invoice_template.docx
+++ b/src/main/resources/templates/invoice_template.docx
@@ -30,6 +30,9 @@
             </w:tcBorders>
           </w:tcPr>
           <w:p>
+            <w:pPr>
+              <w:spacing w:before="120"/>
+            </w:pPr>
             <w:r>
               <w:t>${seler_company}</w:t>
             </w:r>
@@ -53,6 +56,12 @@
             </w:r>
           </w:p>
           <w:p>
+            <w:pPr>
+              <w:rPr>
+                <w:b w:val="0"/>
+                <w:bCs w:val="0"/>
+              </w:rPr>
+            </w:pPr>
             <w:r>
               <w:t xml:space="preserve">NIP: </w:t>
             </w:r>
@@ -60,10 +69,30 @@
               <w:t>${seler_nip}</w:t>
             </w:r>
             <w:r>
-              <w:t xml:space="preserve"> REGON: </w:t>
-            </w:r>
-            <w:r>
-              <w:t>${seler_regon}</w:t>
+              <w:t xml:space="preserve"> </w:t>
+            </w:r>
+          </w:p>
+          <w:p>
+            <w:pPr>
+              <w:spacing w:line="360" w:lineRule="auto"/>
+              <w:rPr>
+                <w:b w:val="0"/>
+                <w:bCs w:val="0"/>
+              </w:rPr>
+            </w:pPr>
+            <w:r>
+              <w:t xml:space="preserve">REGON: </w:t>
+            </w:r>
+            <w:r>
+              <w:t>${</w:t>
+            </w:r>
+            <w:proofErr w:type="spellStart"/>
+            <w:r>
+              <w:t>seler_regon</w:t>
+            </w:r>
+            <w:proofErr w:type="spellEnd"/>
+            <w:r>
+              <w:t>}</w:t>
             </w:r>
           </w:p>
         </w:tc>

</xml_diff>